<commit_message>
started multithreaded sorting & Doc
</commit_message>
<xml_diff>
--- a/HW 4 Documentation.docx
+++ b/HW 4 Documentation.docx
@@ -3,11 +3,450 @@
 <w:document xmlns:wpc="http://schemas.microsoft.com/office/word/2010/wordprocessingCanvas" xmlns:cx="http://schemas.microsoft.com/office/drawing/2014/chartex" xmlns:cx1="http://schemas.microsoft.com/office/drawing/2015/9/8/chartex" xmlns:cx2="http://schemas.microsoft.com/office/drawing/2015/10/21/chartex" xmlns:cx3="http://schemas.microsoft.com/office/drawing/2016/5/9/chartex" xmlns:cx4="http://schemas.microsoft.com/office/drawing/2016/5/10/chartex" xmlns:cx5="http://schemas.microsoft.com/office/drawing/2016/5/11/chartex" xmlns:cx6="http://schemas.microsoft.com/office/drawing/2016/5/12/chartex" xmlns:cx7="http://schemas.microsoft.com/office/drawing/2016/5/13/chartex" xmlns:cx8="http://schemas.microsoft.com/office/drawing/2016/5/14/chartex" xmlns:mc="http://schemas.openxmlformats.org/markup-compatibility/2006" xmlns:aink="http://schemas.microsoft.com/office/drawing/2016/ink" xmlns:am3d="http://schemas.microsoft.com/office/drawing/2017/model3d" xmlns:o="urn:schemas-microsoft-com:office:office" xmlns:oel="http://schemas.microsoft.com/office/2019/extlst" xmlns:r="http://schemas.openxmlformats.org/officeDocument/2006/relationships" xmlns:m="http://schemas.openxmlformats.org/officeDocument/2006/math" xmlns:v="urn:schemas-microsoft-com:vml" xmlns:wp14="http://schemas.microsoft.com/office/word/2010/wordprocessingDrawing" xmlns:wp="http://schemas.openxmlformats.org/drawingml/2006/wordprocessingDrawing" xmlns:w10="urn:schemas-microsoft-com:office:word" xmlns:w="http://schemas.openxmlformats.org/wordprocessingml/2006/main" xmlns:w14="http://schemas.microsoft.com/office/word/2010/wordml" xmlns:w15="http://schemas.microsoft.com/office/word/2012/wordml" xmlns:w16cex="http://schemas.microsoft.com/office/word/2018/wordml/cex" xmlns:w16cid="http://schemas.microsoft.com/office/word/2016/wordml/cid" xmlns:w16="http://schemas.microsoft.com/office/word/2018/wordml" xmlns:w16sdtdh="http://schemas.microsoft.com/office/word/2020/wordml/sdtdatahash" xmlns:w16se="http://schemas.microsoft.com/office/word/2015/wordml/symex" xmlns:wpg="http://schemas.microsoft.com/office/word/2010/wordprocessingGroup" xmlns:wpi="http://schemas.microsoft.com/office/word/2010/wordprocessingInk" xmlns:wne="http://schemas.microsoft.com/office/word/2006/wordml" xmlns:wps="http://schemas.microsoft.com/office/word/2010/wordprocessingShape" mc:Ignorable="w14 w15 w16se w16cid w16 w16cex w16sdtdh wp14">
   <w:body>
     <w:p>
-      <w:r>
+      <w:pPr>
+        <w:pStyle w:val="Heading1"/>
+        <w:rPr>
+          <w:rFonts w:ascii="Times New Roman" w:hAnsi="Times New Roman" w:cs="Times New Roman"/>
+        </w:rPr>
+      </w:pPr>
+      <w:r>
+        <w:rPr>
+          <w:rStyle w:val="Heading1Char"/>
+        </w:rPr>
+        <w:t xml:space="preserve">Project </w:t>
+      </w:r>
+      <w:proofErr w:type="gramStart"/>
+      <w:r>
+        <w:rPr>
+          <w:rStyle w:val="Heading1Char"/>
+        </w:rPr>
+        <w:t>I :</w:t>
+      </w:r>
+      <w:proofErr w:type="gramEnd"/>
+      <w:r>
+        <w:rPr>
+          <w:rFonts w:ascii="Times New Roman" w:hAnsi="Times New Roman" w:cs="Times New Roman"/>
+        </w:rPr>
+        <w:t xml:space="preserve"> </w:t>
+      </w:r>
+    </w:p>
+    <w:p>
+      <w:pPr>
+        <w:rPr>
+          <w:rFonts w:ascii="Times New Roman" w:hAnsi="Times New Roman" w:cs="Times New Roman"/>
+        </w:rPr>
+      </w:pPr>
+      <w:proofErr w:type="gramStart"/>
+      <w:r>
+        <w:rPr>
+          <w:rFonts w:ascii="Times New Roman" w:hAnsi="Times New Roman" w:cs="Times New Roman"/>
+          <w:sz w:val="24"/>
+          <w:szCs w:val="24"/>
+        </w:rPr>
+        <w:t>1 )</w:t>
+      </w:r>
+      <w:proofErr w:type="gramEnd"/>
+      <w:r>
+        <w:rPr>
+          <w:rFonts w:ascii="Times New Roman" w:hAnsi="Times New Roman" w:cs="Times New Roman"/>
+          <w:sz w:val="24"/>
+          <w:szCs w:val="24"/>
+        </w:rPr>
+        <w:t xml:space="preserve"> </w:t>
+      </w:r>
+      <w:r>
+        <w:rPr>
+          <w:rFonts w:ascii="Times New Roman" w:hAnsi="Times New Roman" w:cs="Times New Roman"/>
+          <w:sz w:val="24"/>
+          <w:szCs w:val="24"/>
+        </w:rPr>
+        <w:t xml:space="preserve">Created independent functions to </w:t>
+      </w:r>
+      <w:r>
+        <w:rPr>
+          <w:rFonts w:ascii="Times New Roman" w:hAnsi="Times New Roman" w:cs="Times New Roman"/>
+          <w:sz w:val="24"/>
+          <w:szCs w:val="24"/>
+        </w:rPr>
+        <w:t>:</w:t>
+      </w:r>
+    </w:p>
+    <w:p>
+      <w:pPr>
+        <w:rPr>
+          <w:rFonts w:ascii="Times New Roman" w:hAnsi="Times New Roman" w:cs="Times New Roman"/>
+        </w:rPr>
+      </w:pPr>
+      <w:r>
+        <w:rPr>
+          <w:rFonts w:ascii="Times New Roman" w:hAnsi="Times New Roman" w:cs="Times New Roman"/>
+        </w:rPr>
+        <w:t>column_check</w:t>
+      </w:r>
+      <w:r>
+        <w:rPr>
+          <w:rFonts w:ascii="Times New Roman" w:hAnsi="Times New Roman" w:cs="Times New Roman"/>
+        </w:rPr>
+        <w:br/>
+      </w:r>
+      <w:r>
+        <w:rPr>
+          <w:rFonts w:ascii="Times New Roman" w:hAnsi="Times New Roman" w:cs="Times New Roman"/>
+          <w:color w:val="FF0000"/>
+        </w:rPr>
+        <w:t>bool column_</w:t>
+      </w:r>
+      <w:proofErr w:type="gramStart"/>
+      <w:r>
+        <w:rPr>
+          <w:rFonts w:ascii="Times New Roman" w:hAnsi="Times New Roman" w:cs="Times New Roman"/>
+          <w:color w:val="FF0000"/>
+        </w:rPr>
+        <w:t>check(</w:t>
+      </w:r>
+      <w:proofErr w:type="gramEnd"/>
+      <w:r>
+        <w:rPr>
+          <w:rFonts w:ascii="Times New Roman" w:hAnsi="Times New Roman" w:cs="Times New Roman"/>
+          <w:color w:val="FF0000"/>
+        </w:rPr>
+        <w:t>int array[][9]);</w:t>
+      </w:r>
+      <w:r>
+        <w:rPr>
+          <w:rFonts w:ascii="Times New Roman" w:hAnsi="Times New Roman" w:cs="Times New Roman"/>
+          <w:color w:val="FF0000"/>
+        </w:rPr>
+        <w:t xml:space="preserve"> //</w:t>
+      </w:r>
+      <w:r>
+        <w:rPr>
+          <w:rFonts w:ascii="Times New Roman" w:hAnsi="Times New Roman" w:cs="Times New Roman"/>
+          <w:color w:val="FF0000"/>
+        </w:rPr>
+        <w:t>This function checks for duplicate values in each column.</w:t>
+      </w:r>
+    </w:p>
+    <w:p>
+      <w:pPr>
+        <w:rPr>
+          <w:rFonts w:ascii="Times New Roman" w:hAnsi="Times New Roman" w:cs="Times New Roman"/>
+          <w:color w:val="FF0000"/>
+        </w:rPr>
+      </w:pPr>
+      <w:r>
+        <w:rPr>
+          <w:rFonts w:ascii="Times New Roman" w:hAnsi="Times New Roman" w:cs="Times New Roman"/>
+        </w:rPr>
+        <w:t>row_</w:t>
+      </w:r>
+      <w:proofErr w:type="gramStart"/>
+      <w:r>
+        <w:rPr>
+          <w:rFonts w:ascii="Times New Roman" w:hAnsi="Times New Roman" w:cs="Times New Roman"/>
+        </w:rPr>
+        <w:t>check</w:t>
+      </w:r>
+      <w:r>
+        <w:rPr>
+          <w:rFonts w:ascii="Times New Roman" w:hAnsi="Times New Roman" w:cs="Times New Roman"/>
+        </w:rPr>
+        <w:t>(</w:t>
+      </w:r>
+      <w:proofErr w:type="gramEnd"/>
+      <w:r>
+        <w:rPr>
+          <w:rFonts w:ascii="Times New Roman" w:hAnsi="Times New Roman" w:cs="Times New Roman"/>
+        </w:rPr>
+        <w:t>)</w:t>
+      </w:r>
+      <w:r>
+        <w:rPr>
+          <w:rFonts w:ascii="Times New Roman" w:hAnsi="Times New Roman" w:cs="Times New Roman"/>
+        </w:rPr>
+        <w:br/>
+      </w:r>
+      <w:r>
+        <w:rPr>
+          <w:rFonts w:ascii="Times New Roman" w:hAnsi="Times New Roman" w:cs="Times New Roman"/>
+          <w:color w:val="FF0000"/>
+        </w:rPr>
+        <w:t>bool row_check(int array[][9]);</w:t>
+      </w:r>
+      <w:r>
+        <w:rPr>
+          <w:rFonts w:ascii="Times New Roman" w:hAnsi="Times New Roman" w:cs="Times New Roman"/>
+          <w:color w:val="FF0000"/>
+        </w:rPr>
+        <w:t xml:space="preserve"> //</w:t>
+      </w:r>
+      <w:r>
+        <w:t xml:space="preserve"> </w:t>
+      </w:r>
+      <w:r>
+        <w:rPr>
+          <w:rFonts w:ascii="Times New Roman" w:hAnsi="Times New Roman" w:cs="Times New Roman"/>
+          <w:color w:val="FF0000"/>
+        </w:rPr>
+        <w:t>This function checks for duplicate values in each row.</w:t>
+      </w:r>
+    </w:p>
+    <w:p>
+      <w:pPr>
+        <w:rPr>
+          <w:rFonts w:ascii="Times New Roman" w:hAnsi="Times New Roman" w:cs="Times New Roman"/>
+        </w:rPr>
+      </w:pPr>
+      <w:r>
+        <w:rPr>
+          <w:rFonts w:ascii="Times New Roman" w:hAnsi="Times New Roman" w:cs="Times New Roman"/>
+        </w:rPr>
+        <w:t>subgrid_</w:t>
+      </w:r>
+      <w:proofErr w:type="gramStart"/>
+      <w:r>
+        <w:rPr>
+          <w:rFonts w:ascii="Times New Roman" w:hAnsi="Times New Roman" w:cs="Times New Roman"/>
+        </w:rPr>
+        <w:t>check</w:t>
+      </w:r>
+      <w:r>
+        <w:rPr>
+          <w:rFonts w:ascii="Times New Roman" w:hAnsi="Times New Roman" w:cs="Times New Roman"/>
+        </w:rPr>
+        <w:t>(</w:t>
+      </w:r>
+      <w:proofErr w:type="gramEnd"/>
+      <w:r>
+        <w:rPr>
+          <w:rFonts w:ascii="Times New Roman" w:hAnsi="Times New Roman" w:cs="Times New Roman"/>
+        </w:rPr>
+        <w:t>)</w:t>
+      </w:r>
+      <w:r>
+        <w:rPr>
+          <w:rFonts w:ascii="Times New Roman" w:hAnsi="Times New Roman" w:cs="Times New Roman"/>
+        </w:rPr>
+        <w:br/>
+      </w:r>
+      <w:r>
+        <w:rPr>
+          <w:rFonts w:ascii="Times New Roman" w:hAnsi="Times New Roman" w:cs="Times New Roman"/>
+          <w:color w:val="FF0000"/>
+        </w:rPr>
+        <w:t>bool subgrid_check(int array[][9]);</w:t>
+      </w:r>
+      <w:r>
+        <w:rPr>
+          <w:rFonts w:ascii="Times New Roman" w:hAnsi="Times New Roman" w:cs="Times New Roman"/>
+          <w:color w:val="FF0000"/>
+        </w:rPr>
+        <w:t xml:space="preserve"> </w:t>
+      </w:r>
+      <w:r>
+        <w:rPr>
+          <w:rFonts w:ascii="Times New Roman" w:hAnsi="Times New Roman" w:cs="Times New Roman"/>
+          <w:color w:val="FF0000"/>
+        </w:rPr>
+        <w:t>//</w:t>
+      </w:r>
+      <w:r>
+        <w:rPr>
+          <w:rFonts w:ascii="Times New Roman" w:hAnsi="Times New Roman" w:cs="Times New Roman"/>
+          <w:color w:val="FF0000"/>
+        </w:rPr>
+        <w:t xml:space="preserve">This function checks for duplicate values in each 3x3 </w:t>
+      </w:r>
+      <w:proofErr w:type="spellStart"/>
+      <w:r>
+        <w:rPr>
+          <w:rFonts w:ascii="Times New Roman" w:hAnsi="Times New Roman" w:cs="Times New Roman"/>
+          <w:color w:val="FF0000"/>
+        </w:rPr>
+        <w:t>subgrid</w:t>
+      </w:r>
+      <w:proofErr w:type="spellEnd"/>
+      <w:r>
+        <w:rPr>
+          <w:rFonts w:ascii="Times New Roman" w:hAnsi="Times New Roman" w:cs="Times New Roman"/>
+          <w:color w:val="FF0000"/>
+        </w:rPr>
+        <w:t>.</w:t>
+      </w:r>
+      <w:r>
+        <w:rPr>
+          <w:rFonts w:ascii="Times New Roman" w:hAnsi="Times New Roman" w:cs="Times New Roman"/>
+        </w:rPr>
+        <w:br/>
+      </w:r>
+      <w:r>
+        <w:rPr>
+          <w:rFonts w:ascii="Times New Roman" w:hAnsi="Times New Roman" w:cs="Times New Roman"/>
+        </w:rPr>
+        <w:br/>
+      </w:r>
+      <w:r>
+        <w:rPr>
+          <w:rFonts w:ascii="Times New Roman" w:hAnsi="Times New Roman" w:cs="Times New Roman"/>
+        </w:rPr>
+        <w:t xml:space="preserve">2) </w:t>
+      </w:r>
+      <w:r>
+        <w:rPr>
+          <w:rFonts w:ascii="Times New Roman" w:hAnsi="Times New Roman" w:cs="Times New Roman"/>
+        </w:rPr>
+        <w:t xml:space="preserve"> Created a Independent thread for each function that checks their respective </w:t>
+      </w:r>
+      <w:r>
+        <w:rPr>
+          <w:rFonts w:ascii="Times New Roman" w:hAnsi="Times New Roman" w:cs="Times New Roman"/>
+        </w:rPr>
+        <w:t>scope for the validation.</w:t>
+      </w:r>
+    </w:p>
+    <w:p>
+      <w:pPr>
+        <w:rPr>
+          <w:rFonts w:ascii="Times New Roman" w:hAnsi="Times New Roman" w:cs="Times New Roman"/>
+        </w:rPr>
+      </w:pPr>
+      <w:r>
+        <w:rPr>
+          <w:noProof/>
+        </w:rPr>
+        <w:drawing>
+          <wp:anchor distT="0" distB="0" distL="114300" distR="114300" simplePos="0" relativeHeight="251659264" behindDoc="0" locked="0" layoutInCell="1" allowOverlap="1" wp14:anchorId="51B0541E" wp14:editId="5C799F2A">
+            <wp:simplePos x="0" y="0"/>
+            <wp:positionH relativeFrom="margin">
+              <wp:align>right</wp:align>
+            </wp:positionH>
+            <wp:positionV relativeFrom="page">
+              <wp:posOffset>3666490</wp:posOffset>
+            </wp:positionV>
+            <wp:extent cx="5943600" cy="1749425"/>
+            <wp:effectExtent l="0" t="0" r="0" b="3175"/>
+            <wp:wrapTopAndBottom/>
+            <wp:docPr id="1102866779" name="Picture 1" descr="A screen shot of a computer&#10;&#10;Description automatically generated"/>
+            <wp:cNvGraphicFramePr>
+              <a:graphicFrameLocks xmlns:a="http://schemas.openxmlformats.org/drawingml/2006/main" noChangeAspect="1"/>
+            </wp:cNvGraphicFramePr>
+            <a:graphic xmlns:a="http://schemas.openxmlformats.org/drawingml/2006/main">
+              <a:graphicData uri="http://schemas.openxmlformats.org/drawingml/2006/picture">
+                <pic:pic xmlns:pic="http://schemas.openxmlformats.org/drawingml/2006/picture">
+                  <pic:nvPicPr>
+                    <pic:cNvPr id="1102866779" name="Picture 1" descr="A screen shot of a computer&#10;&#10;Description automatically generated"/>
+                    <pic:cNvPicPr/>
+                  </pic:nvPicPr>
+                  <pic:blipFill>
+                    <a:blip r:embed="rId4"/>
+                    <a:stretch>
+                      <a:fillRect/>
+                    </a:stretch>
+                  </pic:blipFill>
+                  <pic:spPr>
+                    <a:xfrm>
+                      <a:off x="0" y="0"/>
+                      <a:ext cx="5943600" cy="1749425"/>
+                    </a:xfrm>
+                    <a:prstGeom prst="rect">
+                      <a:avLst/>
+                    </a:prstGeom>
+                  </pic:spPr>
+                </pic:pic>
+              </a:graphicData>
+            </a:graphic>
+          </wp:anchor>
+        </w:drawing>
+      </w:r>
+      <w:r>
+        <w:rPr>
+          <w:rFonts w:ascii="Times New Roman" w:hAnsi="Times New Roman" w:cs="Times New Roman"/>
+        </w:rPr>
+        <w:t>3)</w:t>
+      </w:r>
+      <w:r>
+        <w:rPr>
+          <w:rFonts w:ascii="Times New Roman" w:hAnsi="Times New Roman" w:cs="Times New Roman"/>
+        </w:rPr>
+        <w:t xml:space="preserve"> </w:t>
+      </w:r>
+      <w:r>
+        <w:rPr>
+          <w:rFonts w:ascii="Times New Roman" w:hAnsi="Times New Roman" w:cs="Times New Roman"/>
+        </w:rPr>
         <w:t>O</w:t>
       </w:r>
       <w:r>
+        <w:rPr>
+          <w:rFonts w:ascii="Times New Roman" w:hAnsi="Times New Roman" w:cs="Times New Roman"/>
+        </w:rPr>
         <w:t>utput to prove its multithreading:</w:t>
+      </w:r>
+    </w:p>
+    <w:p>
+      <w:pPr>
+        <w:jc w:val="center"/>
+        <w:rPr>
+          <w:rFonts w:ascii="Times New Roman" w:hAnsi="Times New Roman" w:cs="Times New Roman"/>
+          <w:color w:val="FF0000"/>
+        </w:rPr>
+      </w:pPr>
+      <w:r>
+        <w:rPr>
+          <w:rFonts w:ascii="Times New Roman" w:hAnsi="Times New Roman" w:cs="Times New Roman"/>
+          <w:color w:val="FF0000"/>
+        </w:rPr>
+        <w:t xml:space="preserve">Figure showing </w:t>
+      </w:r>
+      <w:r>
+        <w:rPr>
+          <w:rFonts w:ascii="Times New Roman" w:hAnsi="Times New Roman" w:cs="Times New Roman"/>
+          <w:color w:val="FF0000"/>
+        </w:rPr>
+        <w:t xml:space="preserve">Thread </w:t>
+      </w:r>
+      <w:proofErr w:type="gramStart"/>
+      <w:r>
+        <w:rPr>
+          <w:rFonts w:ascii="Times New Roman" w:hAnsi="Times New Roman" w:cs="Times New Roman"/>
+          <w:color w:val="FF0000"/>
+        </w:rPr>
+        <w:t>1</w:t>
+      </w:r>
+      <w:r>
+        <w:rPr>
+          <w:rFonts w:ascii="Times New Roman" w:hAnsi="Times New Roman" w:cs="Times New Roman"/>
+          <w:color w:val="FF0000"/>
+        </w:rPr>
+        <w:t>,Thread</w:t>
+      </w:r>
+      <w:proofErr w:type="gramEnd"/>
+      <w:r>
+        <w:rPr>
+          <w:rFonts w:ascii="Times New Roman" w:hAnsi="Times New Roman" w:cs="Times New Roman"/>
+          <w:color w:val="FF0000"/>
+        </w:rPr>
+        <w:t xml:space="preserve"> 2 and Thread 3 are running Parallelly .</w:t>
+      </w:r>
+    </w:p>
+    <w:p>
+      <w:pPr>
+        <w:jc w:val="center"/>
+        <w:rPr>
+          <w:rFonts w:ascii="Times New Roman" w:hAnsi="Times New Roman" w:cs="Times New Roman"/>
+          <w:color w:val="FF0000"/>
+        </w:rPr>
+      </w:pPr>
+    </w:p>
+    <w:p>
+      <w:pPr>
+        <w:pStyle w:val="Heading1"/>
+      </w:pPr>
+      <w:r>
+        <w:t>Project II:</w:t>
+      </w:r>
+      <w:r>
+        <w:br/>
       </w:r>
     </w:p>
     <w:sectPr>
@@ -421,6 +860,27 @@
     <w:name w:val="Normal"/>
     <w:qFormat/>
   </w:style>
+  <w:style w:type="paragraph" w:styleId="Heading1">
+    <w:name w:val="heading 1"/>
+    <w:basedOn w:val="Normal"/>
+    <w:next w:val="Normal"/>
+    <w:link w:val="Heading1Char"/>
+    <w:uiPriority w:val="9"/>
+    <w:qFormat/>
+    <w:rsid w:val="003554E3"/>
+    <w:pPr>
+      <w:keepNext/>
+      <w:keepLines/>
+      <w:spacing w:before="240" w:after="0"/>
+      <w:outlineLvl w:val="0"/>
+    </w:pPr>
+    <w:rPr>
+      <w:rFonts w:asciiTheme="majorHAnsi" w:eastAsiaTheme="majorEastAsia" w:hAnsiTheme="majorHAnsi" w:cstheme="majorBidi"/>
+      <w:color w:val="2F5496" w:themeColor="accent1" w:themeShade="BF"/>
+      <w:sz w:val="32"/>
+      <w:szCs w:val="32"/>
+    </w:rPr>
+  </w:style>
   <w:style w:type="character" w:default="1" w:styleId="DefaultParagraphFont">
     <w:name w:val="Default Paragraph Font"/>
     <w:uiPriority w:val="1"/>
@@ -447,6 +907,19 @@
     <w:uiPriority w:val="99"/>
     <w:semiHidden/>
     <w:unhideWhenUsed/>
+  </w:style>
+  <w:style w:type="character" w:customStyle="1" w:styleId="Heading1Char">
+    <w:name w:val="Heading 1 Char"/>
+    <w:basedOn w:val="DefaultParagraphFont"/>
+    <w:link w:val="Heading1"/>
+    <w:uiPriority w:val="9"/>
+    <w:rsid w:val="003554E3"/>
+    <w:rPr>
+      <w:rFonts w:asciiTheme="majorHAnsi" w:eastAsiaTheme="majorEastAsia" w:hAnsiTheme="majorHAnsi" w:cstheme="majorBidi"/>
+      <w:color w:val="2F5496" w:themeColor="accent1" w:themeShade="BF"/>
+      <w:sz w:val="32"/>
+      <w:szCs w:val="32"/>
+    </w:rPr>
   </w:style>
 </w:styles>
 </file>

</xml_diff>